<commit_message>
Izmena SSU Registracije u skladu sa prototipom
</commit_message>
<xml_diff>
--- a/Dokumentacija/Faza_1/SSU/LepeBrene-SSU-Registracija.docx
+++ b/Dokumentacija/Faza_1/SSU/LepeBrene-SSU-Registracija.docx
@@ -477,6 +477,12 @@
               </w:rPr>
               <w:t>.03.2022</w:t>
             </w:r>
+            <w:r>
+              <w:rPr>
+                <w:rFonts w:eastAsia="Times New Roman" w:cs="Times New Roman"/>
+              </w:rPr>
+              <w:t>.</w:t>
+            </w:r>
           </w:p>
         </w:tc>
         <w:tc>
@@ -559,12 +565,15 @@
                 <w:kern w:val="28"/>
               </w:rPr>
             </w:pPr>
+            <w:r>
+              <w:rPr>
+                <w:rFonts w:eastAsia="Times New Roman" w:cs="Times New Roman"/>
+                <w:spacing w:val="-10"/>
+                <w:kern w:val="28"/>
+              </w:rPr>
+              <w:t>03.04.2022.</w:t>
+            </w:r>
           </w:p>
-        </w:tc>
-        <w:tc>
-          <w:tcPr>
-            <w:tcW w:w="2254" w:type="dxa"/>
-          </w:tcPr>
           <w:p>
             <w:pPr>
               <w:rPr>
@@ -587,6 +596,14 @@
                 <w:kern w:val="28"/>
               </w:rPr>
             </w:pPr>
+            <w:r>
+              <w:rPr>
+                <w:rFonts w:eastAsia="Times New Roman" w:cs="Times New Roman"/>
+                <w:spacing w:val="-10"/>
+                <w:kern w:val="28"/>
+              </w:rPr>
+              <w:t>1.1</w:t>
+            </w:r>
           </w:p>
         </w:tc>
         <w:tc>
@@ -601,15 +618,54 @@
                 <w:kern w:val="28"/>
               </w:rPr>
             </w:pPr>
+            <w:r>
+              <w:rPr>
+                <w:rFonts w:eastAsia="Times New Roman" w:cs="Times New Roman"/>
+                <w:spacing w:val="-10"/>
+                <w:kern w:val="28"/>
+              </w:rPr>
+              <w:t>Funkcionalnost pr</w:t>
+            </w:r>
+            <w:r>
+              <w:rPr>
+                <w:rFonts w:eastAsia="Times New Roman" w:cs="Times New Roman"/>
+                <w:spacing w:val="-10"/>
+                <w:kern w:val="28"/>
+              </w:rPr>
+              <w:t>ilagodjena prototipu</w:t>
+            </w:r>
           </w:p>
+        </w:tc>
+        <w:tc>
+          <w:tcPr>
+            <w:tcW w:w="2254" w:type="dxa"/>
+          </w:tcPr>
           <w:p>
             <w:pPr>
               <w:rPr>
                 <w:rFonts w:eastAsia="Times New Roman" w:cs="Times New Roman"/>
                 <w:spacing w:val="-10"/>
                 <w:kern w:val="28"/>
+                <w:lang w:val="sr-Latn-RS"/>
               </w:rPr>
             </w:pPr>
+            <w:r>
+              <w:rPr>
+                <w:rFonts w:eastAsia="Times New Roman" w:cs="Times New Roman"/>
+                <w:spacing w:val="-10"/>
+                <w:kern w:val="28"/>
+              </w:rPr>
+              <w:t xml:space="preserve">Magdalena </w:t>
+            </w:r>
+            <w:r>
+              <w:rPr>
+                <w:rFonts w:eastAsia="Times New Roman" w:cs="Times New Roman"/>
+                <w:spacing w:val="-10"/>
+                <w:kern w:val="28"/>
+                <w:lang w:val="sr-Latn-RS"/>
+              </w:rPr>
+              <w:t>Čvorović</w:t>
+            </w:r>
           </w:p>
         </w:tc>
       </w:tr>
@@ -2288,7 +2344,7 @@
       <w:pPr>
         <w:rPr>
           <w:rFonts w:cs="Times New Roman"/>
-          <w:lang w:val="sr-Cyrl-RS"/>
+          <w:lang w:val="sr-Latn-RS"/>
         </w:rPr>
       </w:pPr>
       <w:r>
@@ -2296,7 +2352,14 @@
           <w:rFonts w:cs="Times New Roman"/>
           <w:lang w:val="sr-Cyrl-RS"/>
         </w:rPr>
-        <w:t>Nakon što se postupak registracije uspešno završi, korisniku se pruža mogućnost uređivanja profila.</w:t>
+        <w:t xml:space="preserve">Nakon što se postupak registracije uspešno završi, </w:t>
+      </w:r>
+      <w:r>
+        <w:rPr>
+          <w:rFonts w:cs="Times New Roman"/>
+          <w:lang w:val="sr-Latn-RS"/>
+        </w:rPr>
+        <w:t>korisnik se vraća na početnu stranu gde ima mogućnost logovanja sa kreiranim nalogom.</w:t>
       </w:r>
     </w:p>
     <w:p>

</xml_diff>